<commit_message>
update with IRB information
</commit_message>
<xml_diff>
--- a/Accelerated_CREP_-_Survey.docx
+++ b/Accelerated_CREP_-_Survey.docx
@@ -360,8 +360,8 @@
   Missouri State University
   erinbuchanan@missouristate.edu 
 This study is on
-what people think another person knows. Specifically, you will read seven
-stories about people and what they think to be true, then you will answer a few
+what people think another person knows. Specifically, you will read a story
+about people and what they think to be true, then you will answer a few
 questions about these stories, followed by a very brief questionnaire about
 yourself. 
 The Department of Psychology at Missouri State

</xml_diff>